<commit_message>
Report Requirement: Problem Statement
</commit_message>
<xml_diff>
--- a/07_Report/Report On Class/01_Nhập mềm_ProjectRequirement.docx
+++ b/07_Report/Report On Class/01_Nhập mềm_ProjectRequirement.docx
@@ -261,24 +261,9 @@
                                   <w14:bevel/>
                                 </w14:textOutline>
                               </w:rPr>
-                              <w:t>Phạm Hữu Ho</w:t>
-                            </w:r>
-                            <w:bookmarkStart w:id="0" w:name="_GoBack"/>
-                            <w:r>
-                              <w:rPr>
-                                <w:color w:val="000000"/>
-                                <w:sz w:val="26"/>
-                                <w:szCs w:val="26"/>
-                                <w14:textOutline w14:w="9525" w14:cap="rnd" w14:cmpd="sng" w14:algn="ctr">
-                                  <w14:noFill/>
-                                  <w14:prstDash w14:val="solid"/>
-                                  <w14:bevel/>
-                                </w14:textOutline>
-                              </w:rPr>
-                              <w:t>àng Việt</w:t>
+                              <w:t>Phạm Hữu Hoàng Việt</w:t>
                             </w:r>
                           </w:p>
-                          <w:bookmarkEnd w:id="0"/>
                           <w:p>
                             <w:pPr>
                               <w:ind w:left="851"/>
@@ -528,24 +513,9 @@
                             <w14:bevel/>
                           </w14:textOutline>
                         </w:rPr>
-                        <w:t>Phạm Hữu Ho</w:t>
-                      </w:r>
-                      <w:bookmarkStart w:id="1" w:name="_GoBack"/>
-                      <w:r>
-                        <w:rPr>
-                          <w:color w:val="000000"/>
-                          <w:sz w:val="26"/>
-                          <w:szCs w:val="26"/>
-                          <w14:textOutline w14:w="9525" w14:cap="rnd" w14:cmpd="sng" w14:algn="ctr">
-                            <w14:noFill/>
-                            <w14:prstDash w14:val="solid"/>
-                            <w14:bevel/>
-                          </w14:textOutline>
-                        </w:rPr>
-                        <w:t>àng Việt</w:t>
+                        <w:t>Phạm Hữu Hoàng Việt</w:t>
                       </w:r>
                     </w:p>
-                    <w:bookmarkEnd w:id="1"/>
                     <w:p>
                       <w:pPr>
                         <w:ind w:left="851"/>
@@ -4458,7 +4428,7 @@
           <w:sz w:val="34"/>
         </w:rPr>
       </w:pPr>
-      <w:bookmarkStart w:id="2" w:name="_Toc527659544"/>
+      <w:bookmarkStart w:id="0" w:name="_Toc527659544"/>
       <w:r>
         <w:rPr>
           <w:b/>
@@ -4510,7 +4480,7 @@
         </w:rPr>
         <w:t>ements (CSR)</w:t>
       </w:r>
-      <w:bookmarkEnd w:id="2"/>
+      <w:bookmarkEnd w:id="0"/>
     </w:p>
     <w:p>
       <w:pPr>
@@ -4529,7 +4499,7 @@
           <w:szCs w:val="30"/>
         </w:rPr>
       </w:pPr>
-      <w:bookmarkStart w:id="3" w:name="_Toc527659545"/>
+      <w:bookmarkStart w:id="1" w:name="_Toc527659545"/>
       <w:r>
         <w:rPr>
           <w:b/>
@@ -4538,7 +4508,77 @@
         </w:rPr>
         <w:t>Problem Statement</w:t>
       </w:r>
-      <w:bookmarkEnd w:id="3"/>
+      <w:bookmarkEnd w:id="1"/>
+    </w:p>
+    <w:p>
+      <w:pPr>
+        <w:pStyle w:val="ListParagraph"/>
+        <w:spacing w:before="120" w:after="120"/>
+        <w:ind w:left="567" w:firstLine="284"/>
+        <w:jc w:val="both"/>
+        <w:outlineLvl w:val="1"/>
+        <w:rPr>
+          <w:sz w:val="26"/>
+          <w:szCs w:val="30"/>
+        </w:rPr>
+      </w:pPr>
+      <w:r>
+        <w:rPr>
+          <w:sz w:val="26"/>
+          <w:szCs w:val="30"/>
+        </w:rPr>
+        <w:t>Tôi là người quản lý thực đơn của nhà hàng. Nhà hàng chúng tôi hiện tại đang sử dụng menu hình thức giấy in với số lượng nhiều và có sự thay đổi sau một khoảng thời gian. Mỗi lần thay đổi nhà hàn</w:t>
+      </w:r>
+      <w:bookmarkStart w:id="2" w:name="_GoBack"/>
+      <w:bookmarkEnd w:id="2"/>
+      <w:r>
+        <w:rPr>
+          <w:sz w:val="26"/>
+          <w:szCs w:val="30"/>
+        </w:rPr>
+        <w:t>g phải tốn chi phí cho việc in ấn lại các menu mới nên dẫn đến tốn kém.</w:t>
+      </w:r>
+    </w:p>
+    <w:p>
+      <w:pPr>
+        <w:pStyle w:val="ListParagraph"/>
+        <w:spacing w:before="120" w:after="120"/>
+        <w:ind w:left="567" w:firstLine="284"/>
+        <w:jc w:val="both"/>
+        <w:outlineLvl w:val="1"/>
+        <w:rPr>
+          <w:sz w:val="26"/>
+          <w:szCs w:val="30"/>
+        </w:rPr>
+      </w:pPr>
+      <w:r>
+        <w:rPr>
+          <w:sz w:val="26"/>
+          <w:szCs w:val="30"/>
+        </w:rPr>
+        <w:t>Do đó nhà hàng chúng tôi có mong muốn có một hệ thống nào đó có thể giúp chúng tôi đưa menu của nhà hàng lên đó cho linh động. Việc đó giúp giảm chi phí sửa đổi menu vì muốn sửa chỉ cần lên trên hệ thống chỉnh sửa là xong, đồng thời giúp công khai menu của nhà hàng đến thực khách giúp họ chọn món nhanh, tiết kiệm thời gian phục vụ việc order cho khách hàng, giúp nhà hàng làm việc tốt hơn. Đồng thời chúng tôi còn muốn thông tin chương trình sự kiện đến cho khách hàng.</w:t>
+      </w:r>
+    </w:p>
+    <w:p>
+      <w:pPr>
+        <w:pStyle w:val="ListParagraph"/>
+        <w:spacing w:before="120" w:after="120"/>
+        <w:ind w:left="567" w:firstLine="284"/>
+        <w:contextualSpacing w:val="0"/>
+        <w:jc w:val="both"/>
+        <w:outlineLvl w:val="1"/>
+        <w:rPr>
+          <w:sz w:val="26"/>
+          <w:szCs w:val="30"/>
+        </w:rPr>
+      </w:pPr>
+      <w:r>
+        <w:rPr>
+          <w:sz w:val="26"/>
+          <w:szCs w:val="30"/>
+        </w:rPr>
+        <w:t>Tôi là thực khách có nhu cầu ăn uống tại các nhà hàng ngon, uy tín. Trước mỗi bữa ăn tôi muốn tìm và lựa chọn món cho bữa ăn tại nhà trước khi đến nhà hàng và chọn được nhà hàngvà món ăn yêu thích, hợp túi tiền. Điều đó giúp tôi giảm thiểu thời gian chọn món tại nhà hàng và giúp tôi có thời chọn kỹ hơn. Tôi cũng muốn biết thông tin về các chương trình giảm giá, các sự kiện nóng tại nhà hàng. Đối với những nhà hàng hay món ăn tôi đã ăn, tôi có nhu cầu đánh dấu, lưu lại chúng để dùng cho lần tìm kiếm sau và tôi có thể giới thiệu cho bạn bè một cách nhanh chóng.</w:t>
+      </w:r>
     </w:p>
     <w:p>
       <w:pPr>
@@ -4557,7 +4597,7 @@
           <w:szCs w:val="30"/>
         </w:rPr>
       </w:pPr>
-      <w:bookmarkStart w:id="4" w:name="_Toc527659546"/>
+      <w:bookmarkStart w:id="3" w:name="_Toc527659546"/>
       <w:r>
         <w:rPr>
           <w:b/>
@@ -4566,7 +4606,7 @@
         </w:rPr>
         <w:t>Glossary of Terms</w:t>
       </w:r>
-      <w:bookmarkEnd w:id="4"/>
+      <w:bookmarkEnd w:id="3"/>
     </w:p>
     <w:p>
       <w:pPr>
@@ -4578,7 +4618,7 @@
           <w:szCs w:val="34"/>
         </w:rPr>
       </w:pPr>
-      <w:bookmarkStart w:id="5" w:name="_Toc527659547"/>
+      <w:bookmarkStart w:id="4" w:name="_Toc527659547"/>
       <w:r>
         <w:rPr>
           <w:b/>
@@ -4613,7 +4653,7 @@
         <w:lastRenderedPageBreak/>
         <w:t>System Requirement</w:t>
       </w:r>
-      <w:bookmarkEnd w:id="5"/>
+      <w:bookmarkEnd w:id="4"/>
     </w:p>
     <w:p>
       <w:pPr>
@@ -4632,7 +4672,7 @@
           <w:szCs w:val="30"/>
         </w:rPr>
       </w:pPr>
-      <w:bookmarkStart w:id="6" w:name="_Toc527659548"/>
+      <w:bookmarkStart w:id="5" w:name="_Toc527659548"/>
       <w:r>
         <w:rPr>
           <w:b/>
@@ -4641,7 +4681,7 @@
         </w:rPr>
         <w:t>Enumerated Functional Requirements</w:t>
       </w:r>
-      <w:bookmarkEnd w:id="6"/>
+      <w:bookmarkEnd w:id="5"/>
     </w:p>
     <w:p>
       <w:pPr>
@@ -4660,7 +4700,7 @@
           <w:szCs w:val="30"/>
         </w:rPr>
       </w:pPr>
-      <w:bookmarkStart w:id="7" w:name="_Toc527659549"/>
+      <w:bookmarkStart w:id="6" w:name="_Toc527659549"/>
       <w:r>
         <w:rPr>
           <w:b/>
@@ -4669,7 +4709,7 @@
         </w:rPr>
         <w:t>Enumerated Nonfunctional Requirements</w:t>
       </w:r>
-      <w:bookmarkEnd w:id="7"/>
+      <w:bookmarkEnd w:id="6"/>
     </w:p>
     <w:p>
       <w:pPr>
@@ -4688,7 +4728,7 @@
           <w:szCs w:val="30"/>
         </w:rPr>
       </w:pPr>
-      <w:bookmarkStart w:id="8" w:name="_Toc527659550"/>
+      <w:bookmarkStart w:id="7" w:name="_Toc527659550"/>
       <w:r>
         <w:rPr>
           <w:b/>
@@ -4697,7 +4737,7 @@
         </w:rPr>
         <w:t>On-Screen Appearance Requirements</w:t>
       </w:r>
-      <w:bookmarkEnd w:id="8"/>
+      <w:bookmarkEnd w:id="7"/>
     </w:p>
     <w:p>
       <w:pPr>
@@ -4709,7 +4749,7 @@
           <w:szCs w:val="34"/>
         </w:rPr>
       </w:pPr>
-      <w:bookmarkStart w:id="9" w:name="_Toc527659551"/>
+      <w:bookmarkStart w:id="8" w:name="_Toc527659551"/>
       <w:r>
         <w:rPr>
           <w:b/>
@@ -4744,7 +4784,7 @@
         <w:lastRenderedPageBreak/>
         <w:t>Functional Requirements Specification</w:t>
       </w:r>
-      <w:bookmarkEnd w:id="9"/>
+      <w:bookmarkEnd w:id="8"/>
     </w:p>
     <w:p>
       <w:pPr>
@@ -4763,7 +4803,7 @@
           <w:szCs w:val="30"/>
         </w:rPr>
       </w:pPr>
-      <w:bookmarkStart w:id="10" w:name="_Toc527659552"/>
+      <w:bookmarkStart w:id="9" w:name="_Toc527659552"/>
       <w:r>
         <w:rPr>
           <w:b/>
@@ -4772,7 +4812,7 @@
         </w:rPr>
         <w:t>Stakeholders</w:t>
       </w:r>
-      <w:bookmarkEnd w:id="10"/>
+      <w:bookmarkEnd w:id="9"/>
     </w:p>
     <w:p>
       <w:pPr>
@@ -4791,7 +4831,7 @@
           <w:szCs w:val="30"/>
         </w:rPr>
       </w:pPr>
-      <w:bookmarkStart w:id="11" w:name="_Toc527659553"/>
+      <w:bookmarkStart w:id="10" w:name="_Toc527659553"/>
       <w:r>
         <w:rPr>
           <w:b/>
@@ -4800,7 +4840,7 @@
         </w:rPr>
         <w:t>Actors and Goals</w:t>
       </w:r>
-      <w:bookmarkEnd w:id="11"/>
+      <w:bookmarkEnd w:id="10"/>
     </w:p>
     <w:p>
       <w:pPr>
@@ -4819,7 +4859,7 @@
           <w:szCs w:val="30"/>
         </w:rPr>
       </w:pPr>
-      <w:bookmarkStart w:id="12" w:name="_Toc527659554"/>
+      <w:bookmarkStart w:id="11" w:name="_Toc527659554"/>
       <w:r>
         <w:rPr>
           <w:b/>
@@ -4828,7 +4868,7 @@
         </w:rPr>
         <w:t>Use Cases</w:t>
       </w:r>
-      <w:bookmarkEnd w:id="12"/>
+      <w:bookmarkEnd w:id="11"/>
     </w:p>
     <w:p>
       <w:pPr>
@@ -4847,7 +4887,7 @@
           <w:szCs w:val="30"/>
         </w:rPr>
       </w:pPr>
-      <w:bookmarkStart w:id="13" w:name="_Toc527659555"/>
+      <w:bookmarkStart w:id="12" w:name="_Toc527659555"/>
       <w:r>
         <w:rPr>
           <w:b/>
@@ -4856,7 +4896,7 @@
         </w:rPr>
         <w:t>Casual Description</w:t>
       </w:r>
-      <w:bookmarkEnd w:id="13"/>
+      <w:bookmarkEnd w:id="12"/>
     </w:p>
     <w:p>
       <w:pPr>
@@ -4875,7 +4915,7 @@
           <w:szCs w:val="30"/>
         </w:rPr>
       </w:pPr>
-      <w:bookmarkStart w:id="14" w:name="_Toc527659556"/>
+      <w:bookmarkStart w:id="13" w:name="_Toc527659556"/>
       <w:r>
         <w:rPr>
           <w:b/>
@@ -4884,7 +4924,7 @@
         </w:rPr>
         <w:t>Use Case Diagram</w:t>
       </w:r>
-      <w:bookmarkEnd w:id="14"/>
+      <w:bookmarkEnd w:id="13"/>
     </w:p>
     <w:p>
       <w:pPr>
@@ -4903,7 +4943,7 @@
           <w:szCs w:val="30"/>
         </w:rPr>
       </w:pPr>
-      <w:bookmarkStart w:id="15" w:name="_Toc527659557"/>
+      <w:bookmarkStart w:id="14" w:name="_Toc527659557"/>
       <w:r>
         <w:rPr>
           <w:b/>
@@ -4912,7 +4952,7 @@
         </w:rPr>
         <w:t>Traceability Matrix</w:t>
       </w:r>
-      <w:bookmarkEnd w:id="15"/>
+      <w:bookmarkEnd w:id="14"/>
     </w:p>
     <w:p>
       <w:pPr>
@@ -4931,7 +4971,7 @@
           <w:szCs w:val="30"/>
         </w:rPr>
       </w:pPr>
-      <w:bookmarkStart w:id="16" w:name="_Toc527659558"/>
+      <w:bookmarkStart w:id="15" w:name="_Toc527659558"/>
       <w:r>
         <w:rPr>
           <w:b/>
@@ -4940,7 +4980,7 @@
         </w:rPr>
         <w:t>Use case Specification</w:t>
       </w:r>
-      <w:bookmarkEnd w:id="16"/>
+      <w:bookmarkEnd w:id="15"/>
     </w:p>
     <w:p>
       <w:pPr>
@@ -4959,7 +4999,7 @@
           <w:szCs w:val="30"/>
         </w:rPr>
       </w:pPr>
-      <w:bookmarkStart w:id="17" w:name="_Toc527659559"/>
+      <w:bookmarkStart w:id="16" w:name="_Toc527659559"/>
       <w:r>
         <w:rPr>
           <w:b/>
@@ -4968,7 +5008,7 @@
         </w:rPr>
         <w:t>System Sequence Diagrams</w:t>
       </w:r>
-      <w:bookmarkEnd w:id="17"/>
+      <w:bookmarkEnd w:id="16"/>
     </w:p>
     <w:p>
       <w:pPr>
@@ -4980,7 +5020,7 @@
           <w:szCs w:val="34"/>
         </w:rPr>
       </w:pPr>
-      <w:bookmarkStart w:id="18" w:name="_Toc527659560"/>
+      <w:bookmarkStart w:id="17" w:name="_Toc527659560"/>
       <w:r>
         <w:rPr>
           <w:b/>
@@ -5015,7 +5055,7 @@
         <w:lastRenderedPageBreak/>
         <w:t>User Interface Specification</w:t>
       </w:r>
-      <w:bookmarkEnd w:id="18"/>
+      <w:bookmarkEnd w:id="17"/>
     </w:p>
     <w:p>
       <w:pPr>
@@ -5034,7 +5074,7 @@
           <w:szCs w:val="30"/>
         </w:rPr>
       </w:pPr>
-      <w:bookmarkStart w:id="19" w:name="_Toc527659561"/>
+      <w:bookmarkStart w:id="18" w:name="_Toc527659561"/>
       <w:r>
         <w:rPr>
           <w:b/>
@@ -5043,7 +5083,7 @@
         </w:rPr>
         <w:t>Preliminary Design</w:t>
       </w:r>
-      <w:bookmarkEnd w:id="19"/>
+      <w:bookmarkEnd w:id="18"/>
     </w:p>
     <w:p>
       <w:pPr>
@@ -5062,7 +5102,7 @@
           <w:szCs w:val="30"/>
         </w:rPr>
       </w:pPr>
-      <w:bookmarkStart w:id="20" w:name="_Toc527659562"/>
+      <w:bookmarkStart w:id="19" w:name="_Toc527659562"/>
       <w:r>
         <w:rPr>
           <w:b/>
@@ -5071,7 +5111,7 @@
         </w:rPr>
         <w:t>User Effort Estimation</w:t>
       </w:r>
-      <w:bookmarkEnd w:id="20"/>
+      <w:bookmarkEnd w:id="19"/>
     </w:p>
     <w:p>
       <w:pPr>
@@ -5083,7 +5123,7 @@
           <w:szCs w:val="34"/>
         </w:rPr>
       </w:pPr>
-      <w:bookmarkStart w:id="21" w:name="_Toc527659563"/>
+      <w:bookmarkStart w:id="20" w:name="_Toc527659563"/>
       <w:r>
         <w:rPr>
           <w:b/>
@@ -5118,7 +5158,7 @@
         <w:lastRenderedPageBreak/>
         <w:t>Domain Analysis</w:t>
       </w:r>
-      <w:bookmarkEnd w:id="21"/>
+      <w:bookmarkEnd w:id="20"/>
     </w:p>
     <w:p>
       <w:pPr>
@@ -5136,7 +5176,7 @@
           <w:szCs w:val="30"/>
         </w:rPr>
       </w:pPr>
-      <w:bookmarkStart w:id="22" w:name="_Toc527659564"/>
+      <w:bookmarkStart w:id="21" w:name="_Toc527659564"/>
       <w:r>
         <w:rPr>
           <w:b/>
@@ -5145,7 +5185,7 @@
         </w:rPr>
         <w:t>Domain Model</w:t>
       </w:r>
-      <w:bookmarkEnd w:id="22"/>
+      <w:bookmarkEnd w:id="21"/>
     </w:p>
     <w:p>
       <w:pPr>
@@ -5163,7 +5203,7 @@
           <w:szCs w:val="30"/>
         </w:rPr>
       </w:pPr>
-      <w:bookmarkStart w:id="23" w:name="_Toc527659565"/>
+      <w:bookmarkStart w:id="22" w:name="_Toc527659565"/>
       <w:r>
         <w:rPr>
           <w:b/>
@@ -5172,7 +5212,7 @@
         </w:rPr>
         <w:t>System Operation Contracts</w:t>
       </w:r>
-      <w:bookmarkEnd w:id="23"/>
+      <w:bookmarkEnd w:id="22"/>
     </w:p>
     <w:p>
       <w:pPr>
@@ -5190,7 +5230,7 @@
           <w:szCs w:val="30"/>
         </w:rPr>
       </w:pPr>
-      <w:bookmarkStart w:id="24" w:name="_Toc527659566"/>
+      <w:bookmarkStart w:id="23" w:name="_Toc527659566"/>
       <w:r>
         <w:rPr>
           <w:b/>
@@ -5199,7 +5239,7 @@
         </w:rPr>
         <w:t>Mathematical Model</w:t>
       </w:r>
-      <w:bookmarkEnd w:id="24"/>
+      <w:bookmarkEnd w:id="23"/>
     </w:p>
     <w:p>
       <w:pPr>
@@ -5211,7 +5251,7 @@
           <w:szCs w:val="34"/>
         </w:rPr>
       </w:pPr>
-      <w:bookmarkStart w:id="25" w:name="_Toc527659567"/>
+      <w:bookmarkStart w:id="24" w:name="_Toc527659567"/>
       <w:r>
         <w:rPr>
           <w:b/>
@@ -5246,7 +5286,7 @@
         <w:lastRenderedPageBreak/>
         <w:t>Plan of Work</w:t>
       </w:r>
-      <w:bookmarkEnd w:id="25"/>
+      <w:bookmarkEnd w:id="24"/>
     </w:p>
     <w:p>
       <w:pPr>
@@ -10307,6 +10347,7 @@
     <w:rsid w:val="007C38DA"/>
     <w:rsid w:val="00907D3F"/>
     <w:rsid w:val="0093439B"/>
+    <w:rsid w:val="00AA1C39"/>
     <w:rsid w:val="00CE764F"/>
   </w:rsids>
   <m:mathPr>
@@ -11035,7 +11076,7 @@
 </file>
 
 <file path=customXml/itemProps1.xml><?xml version="1.0" encoding="utf-8"?>
-<ds:datastoreItem xmlns:ds="http://schemas.openxmlformats.org/officeDocument/2006/customXml" ds:itemID="{991AFB6B-16E8-4D5B-A672-E4779CEB2E9A}">
+<ds:datastoreItem xmlns:ds="http://schemas.openxmlformats.org/officeDocument/2006/customXml" ds:itemID="{CB61FCC8-EA4F-44D9-B4A1-FB78B2D65847}">
   <ds:schemaRefs>
     <ds:schemaRef ds:uri="http://schemas.openxmlformats.org/officeDocument/2006/bibliography"/>
   </ds:schemaRefs>

</xml_diff>